<commit_message>
Done with Ex06 of DS
</commit_message>
<xml_diff>
--- a/DS/Ex6/Ex6.docx
+++ b/DS/Ex6/Ex6.docx
@@ -125,7 +125,7 @@
     <w:p>
       <w:pPr>
         <w:pStyle w:val="Heading1"/>
-        <w:spacing w:after="0"/>
+        <w:spacing w:before="0" w:after="0"/>
         <w:rPr>
           <w:rStyle w:val="Heading1Char"/>
         </w:rPr>
@@ -221,7 +221,7 @@
     <w:p>
       <w:pPr>
         <w:pStyle w:val="Heading1"/>
-        <w:spacing w:after="0"/>
+        <w:spacing w:before="0" w:after="0"/>
         <w:rPr>
           <w:rStyle w:val="Heading1Char"/>
         </w:rPr>
@@ -249,7 +249,8 @@
     <w:p>
       <w:pPr>
         <w:pStyle w:val="Heading1"/>
-        <w:spacing w:after="0"/>
+        <w:spacing w:before="0" w:after="0"/>
+        <w:ind w:firstLine="720"/>
         <w:rPr>
           <w:rStyle w:val="Heading1Char"/>
         </w:rPr>
@@ -299,7 +300,7 @@
     <w:p>
       <w:pPr>
         <w:pStyle w:val="Heading1"/>
-        <w:spacing w:after="0"/>
+        <w:spacing w:before="0" w:after="0"/>
         <w:rPr>
           <w:rStyle w:val="Heading1Char"/>
         </w:rPr>
@@ -316,8 +317,6 @@
         </w:rPr>
         <w:t>3</w:t>
       </w:r>
-      <w:bookmarkStart w:id="0" w:name="_GoBack"/>
-      <w:bookmarkEnd w:id="0"/>
       <w:r>
         <w:rPr>
           <w:rStyle w:val="Heading1Char"/>
@@ -327,17 +326,778 @@
     </w:p>
     <w:p>
       <w:pPr>
+        <w:spacing w:after="0"/>
+      </w:pPr>
+      <w:r>
+        <w:t xml:space="preserve">True. </w:t>
+      </w:r>
+    </w:p>
+    <w:p>
+      <w:pPr>
+        <w:spacing w:after="0"/>
+      </w:pPr>
+      <w:r>
+        <w:t xml:space="preserve">It is known that in </w:t>
+      </w:r>
+      <w:r>
+        <w:rPr>
+          <w:i/>
+          <w:iCs/>
+        </w:rPr>
+        <w:t>post-order traversal</w:t>
+      </w:r>
+      <w:r>
+        <w:t xml:space="preserve"> the current sub-tree’s root will be printed last, hence we can say that if we have the numbers printed in increasing order, the root of all sub-trees will be printed last, and this implies the whole tree itself.</w:t>
+      </w:r>
+    </w:p>
+    <w:p>
+      <w:pPr>
         <w:pStyle w:val="Heading1"/>
-        <w:spacing w:after="0"/>
+        <w:spacing w:before="0" w:after="0"/>
         <w:rPr>
           <w:rStyle w:val="Heading1Char"/>
         </w:rPr>
       </w:pPr>
+      <w:r>
+        <w:rPr>
+          <w:rStyle w:val="Heading1Char"/>
+        </w:rPr>
+        <w:t>Q</w:t>
+      </w:r>
+      <w:r>
+        <w:rPr>
+          <w:rStyle w:val="Heading1Char"/>
+        </w:rPr>
+        <w:t>4</w:t>
+      </w:r>
+      <w:r>
+        <w:rPr>
+          <w:rStyle w:val="Heading1Char"/>
+        </w:rPr>
+        <w:t>.</w:t>
+      </w:r>
+    </w:p>
+    <w:p>
+      <w:pPr>
+        <w:spacing w:after="0"/>
+      </w:pPr>
+      <w:r>
+        <w:t>False.</w:t>
+      </w:r>
+    </w:p>
+    <w:p>
+      <w:pPr>
+        <w:spacing w:after="0"/>
+      </w:pPr>
+      <w:r>
+        <w:t xml:space="preserve">We will contradict using the formula to calculate </w:t>
+      </w:r>
+      <w:r>
+        <w:t>the amount of nodes in a tree:</w:t>
+      </w:r>
+    </w:p>
+    <w:p>
+      <w:pPr>
+        <w:spacing w:after="0"/>
+      </w:pPr>
+      <m:oMathPara>
+        <m:oMath>
+          <m:r>
+            <w:rPr>
+              <w:rFonts w:ascii="Cambria Math" w:hAnsi="Cambria Math"/>
+            </w:rPr>
+            <m:t>General formula for height h → n</m:t>
+          </m:r>
+          <m:d>
+            <m:dPr>
+              <m:ctrlPr>
+                <w:rPr>
+                  <w:rFonts w:ascii="Cambria Math" w:hAnsi="Cambria Math"/>
+                  <w:i/>
+                </w:rPr>
+              </m:ctrlPr>
+            </m:dPr>
+            <m:e>
+              <m:r>
+                <w:rPr>
+                  <w:rFonts w:ascii="Cambria Math" w:hAnsi="Cambria Math"/>
+                </w:rPr>
+                <m:t>h</m:t>
+              </m:r>
+            </m:e>
+          </m:d>
+          <m:r>
+            <w:rPr>
+              <w:rFonts w:ascii="Cambria Math" w:hAnsi="Cambria Math"/>
+            </w:rPr>
+            <m:t>=n</m:t>
+          </m:r>
+          <m:d>
+            <m:dPr>
+              <m:ctrlPr>
+                <w:rPr>
+                  <w:rFonts w:ascii="Cambria Math" w:hAnsi="Cambria Math"/>
+                  <w:i/>
+                </w:rPr>
+              </m:ctrlPr>
+            </m:dPr>
+            <m:e>
+              <m:r>
+                <w:rPr>
+                  <w:rFonts w:ascii="Cambria Math" w:hAnsi="Cambria Math"/>
+                </w:rPr>
+                <m:t>h-1</m:t>
+              </m:r>
+            </m:e>
+          </m:d>
+          <m:r>
+            <w:rPr>
+              <w:rFonts w:ascii="Cambria Math" w:hAnsi="Cambria Math"/>
+            </w:rPr>
+            <m:t>+n</m:t>
+          </m:r>
+          <m:d>
+            <m:dPr>
+              <m:ctrlPr>
+                <w:rPr>
+                  <w:rFonts w:ascii="Cambria Math" w:hAnsi="Cambria Math"/>
+                  <w:i/>
+                </w:rPr>
+              </m:ctrlPr>
+            </m:dPr>
+            <m:e>
+              <m:r>
+                <w:rPr>
+                  <w:rFonts w:ascii="Cambria Math" w:hAnsi="Cambria Math"/>
+                </w:rPr>
+                <m:t>h-2</m:t>
+              </m:r>
+            </m:e>
+          </m:d>
+          <m:r>
+            <w:rPr>
+              <w:rFonts w:ascii="Cambria Math" w:hAnsi="Cambria Math"/>
+            </w:rPr>
+            <m:t xml:space="preserve"> + 1</m:t>
+          </m:r>
+        </m:oMath>
+      </m:oMathPara>
+    </w:p>
+    <w:p>
+      <w:pPr>
+        <w:spacing w:after="0"/>
+      </w:pPr>
+      <m:oMathPara>
+        <m:oMath>
+          <m:r>
+            <w:rPr>
+              <w:rFonts w:ascii="Cambria Math" w:hAnsi="Cambria Math"/>
+            </w:rPr>
+            <m:t>n</m:t>
+          </m:r>
+          <m:d>
+            <m:dPr>
+              <m:ctrlPr>
+                <w:rPr>
+                  <w:rFonts w:ascii="Cambria Math" w:hAnsi="Cambria Math"/>
+                  <w:i/>
+                </w:rPr>
+              </m:ctrlPr>
+            </m:dPr>
+            <m:e>
+              <m:r>
+                <w:rPr>
+                  <w:rFonts w:ascii="Cambria Math" w:hAnsi="Cambria Math"/>
+                </w:rPr>
+                <m:t>4</m:t>
+              </m:r>
+            </m:e>
+          </m:d>
+          <m:r>
+            <w:rPr>
+              <w:rFonts w:ascii="Cambria Math" w:hAnsi="Cambria Math"/>
+            </w:rPr>
+            <m:t>=n</m:t>
+          </m:r>
+          <m:d>
+            <m:dPr>
+              <m:ctrlPr>
+                <w:rPr>
+                  <w:rFonts w:ascii="Cambria Math" w:hAnsi="Cambria Math"/>
+                  <w:i/>
+                </w:rPr>
+              </m:ctrlPr>
+            </m:dPr>
+            <m:e>
+              <m:r>
+                <w:rPr>
+                  <w:rFonts w:ascii="Cambria Math" w:hAnsi="Cambria Math"/>
+                </w:rPr>
+                <m:t>3</m:t>
+              </m:r>
+            </m:e>
+          </m:d>
+          <m:r>
+            <w:rPr>
+              <w:rFonts w:ascii="Cambria Math" w:hAnsi="Cambria Math"/>
+            </w:rPr>
+            <m:t>+n</m:t>
+          </m:r>
+          <m:d>
+            <m:dPr>
+              <m:ctrlPr>
+                <w:rPr>
+                  <w:rFonts w:ascii="Cambria Math" w:hAnsi="Cambria Math"/>
+                  <w:i/>
+                </w:rPr>
+              </m:ctrlPr>
+            </m:dPr>
+            <m:e>
+              <m:r>
+                <w:rPr>
+                  <w:rFonts w:ascii="Cambria Math" w:hAnsi="Cambria Math"/>
+                </w:rPr>
+                <m:t>2</m:t>
+              </m:r>
+            </m:e>
+          </m:d>
+          <m:r>
+            <w:rPr>
+              <w:rFonts w:ascii="Cambria Math" w:hAnsi="Cambria Math"/>
+            </w:rPr>
+            <m:t>+1</m:t>
+          </m:r>
+        </m:oMath>
+      </m:oMathPara>
+    </w:p>
+    <w:p>
+      <w:pPr>
+        <w:spacing w:after="0"/>
+      </w:pPr>
+      <m:oMathPara>
+        <m:oMath>
+          <m:r>
+            <w:rPr>
+              <w:rFonts w:ascii="Cambria Math" w:hAnsi="Cambria Math"/>
+            </w:rPr>
+            <m:t>I) n</m:t>
+          </m:r>
+          <m:d>
+            <m:dPr>
+              <m:ctrlPr>
+                <w:rPr>
+                  <w:rFonts w:ascii="Cambria Math" w:hAnsi="Cambria Math"/>
+                  <w:i/>
+                </w:rPr>
+              </m:ctrlPr>
+            </m:dPr>
+            <m:e>
+              <m:r>
+                <w:rPr>
+                  <w:rFonts w:ascii="Cambria Math" w:hAnsi="Cambria Math"/>
+                </w:rPr>
+                <m:t>3</m:t>
+              </m:r>
+            </m:e>
+          </m:d>
+          <m:r>
+            <w:rPr>
+              <w:rFonts w:ascii="Cambria Math" w:hAnsi="Cambria Math"/>
+            </w:rPr>
+            <m:t>=n</m:t>
+          </m:r>
+          <m:d>
+            <m:dPr>
+              <m:ctrlPr>
+                <w:rPr>
+                  <w:rFonts w:ascii="Cambria Math" w:hAnsi="Cambria Math"/>
+                  <w:i/>
+                </w:rPr>
+              </m:ctrlPr>
+            </m:dPr>
+            <m:e>
+              <m:r>
+                <w:rPr>
+                  <w:rFonts w:ascii="Cambria Math" w:hAnsi="Cambria Math"/>
+                </w:rPr>
+                <m:t>2</m:t>
+              </m:r>
+            </m:e>
+          </m:d>
+          <m:r>
+            <w:rPr>
+              <w:rFonts w:ascii="Cambria Math" w:hAnsi="Cambria Math"/>
+            </w:rPr>
+            <m:t>+n</m:t>
+          </m:r>
+          <m:d>
+            <m:dPr>
+              <m:ctrlPr>
+                <w:rPr>
+                  <w:rFonts w:ascii="Cambria Math" w:hAnsi="Cambria Math"/>
+                  <w:i/>
+                </w:rPr>
+              </m:ctrlPr>
+            </m:dPr>
+            <m:e>
+              <m:r>
+                <w:rPr>
+                  <w:rFonts w:ascii="Cambria Math" w:hAnsi="Cambria Math"/>
+                </w:rPr>
+                <m:t>1</m:t>
+              </m:r>
+            </m:e>
+          </m:d>
+          <m:r>
+            <w:rPr>
+              <w:rFonts w:ascii="Cambria Math" w:hAnsi="Cambria Math"/>
+            </w:rPr>
+            <m:t>+1</m:t>
+          </m:r>
+        </m:oMath>
+      </m:oMathPara>
+    </w:p>
+    <w:p>
+      <w:pPr>
+        <w:spacing w:after="0"/>
+      </w:pPr>
+      <m:oMathPara>
+        <m:oMath>
+          <m:r>
+            <w:rPr>
+              <w:rFonts w:ascii="Cambria Math" w:hAnsi="Cambria Math"/>
+            </w:rPr>
+            <m:t>II)n</m:t>
+          </m:r>
+          <m:d>
+            <m:dPr>
+              <m:ctrlPr>
+                <w:rPr>
+                  <w:rFonts w:ascii="Cambria Math" w:hAnsi="Cambria Math"/>
+                  <w:i/>
+                </w:rPr>
+              </m:ctrlPr>
+            </m:dPr>
+            <m:e>
+              <m:r>
+                <w:rPr>
+                  <w:rFonts w:ascii="Cambria Math" w:hAnsi="Cambria Math"/>
+                </w:rPr>
+                <m:t>2</m:t>
+              </m:r>
+            </m:e>
+          </m:d>
+          <m:r>
+            <w:rPr>
+              <w:rFonts w:ascii="Cambria Math" w:hAnsi="Cambria Math"/>
+            </w:rPr>
+            <m:t>=n</m:t>
+          </m:r>
+          <m:d>
+            <m:dPr>
+              <m:ctrlPr>
+                <w:rPr>
+                  <w:rFonts w:ascii="Cambria Math" w:hAnsi="Cambria Math"/>
+                  <w:i/>
+                </w:rPr>
+              </m:ctrlPr>
+            </m:dPr>
+            <m:e>
+              <m:r>
+                <w:rPr>
+                  <w:rFonts w:ascii="Cambria Math" w:hAnsi="Cambria Math"/>
+                </w:rPr>
+                <m:t>1</m:t>
+              </m:r>
+            </m:e>
+          </m:d>
+          <m:r>
+            <w:rPr>
+              <w:rFonts w:ascii="Cambria Math" w:hAnsi="Cambria Math"/>
+            </w:rPr>
+            <m:t>+n</m:t>
+          </m:r>
+          <m:d>
+            <m:dPr>
+              <m:ctrlPr>
+                <w:rPr>
+                  <w:rFonts w:ascii="Cambria Math" w:hAnsi="Cambria Math"/>
+                  <w:i/>
+                </w:rPr>
+              </m:ctrlPr>
+            </m:dPr>
+            <m:e>
+              <m:r>
+                <w:rPr>
+                  <w:rFonts w:ascii="Cambria Math" w:hAnsi="Cambria Math"/>
+                </w:rPr>
+                <m:t>0</m:t>
+              </m:r>
+            </m:e>
+          </m:d>
+          <m:r>
+            <w:rPr>
+              <w:rFonts w:ascii="Cambria Math" w:hAnsi="Cambria Math"/>
+            </w:rPr>
+            <m:t>+1</m:t>
+          </m:r>
+        </m:oMath>
+      </m:oMathPara>
+    </w:p>
+    <w:p>
+      <w:pPr>
+        <w:spacing w:after="0"/>
+        <w:ind w:left="2880" w:firstLine="720"/>
+      </w:pPr>
+      <m:oMath>
+        <m:r>
+          <w:rPr>
+            <w:rFonts w:ascii="Cambria Math" w:hAnsi="Cambria Math"/>
+          </w:rPr>
+          <m:t>n</m:t>
+        </m:r>
+        <m:d>
+          <m:dPr>
+            <m:ctrlPr>
+              <w:rPr>
+                <w:rFonts w:ascii="Cambria Math" w:hAnsi="Cambria Math"/>
+                <w:i/>
+              </w:rPr>
+            </m:ctrlPr>
+          </m:dPr>
+          <m:e>
+            <m:r>
+              <w:rPr>
+                <w:rFonts w:ascii="Cambria Math" w:hAnsi="Cambria Math"/>
+              </w:rPr>
+              <m:t>0</m:t>
+            </m:r>
+          </m:e>
+        </m:d>
+        <m:r>
+          <w:rPr>
+            <w:rFonts w:ascii="Cambria Math" w:hAnsi="Cambria Math"/>
+          </w:rPr>
+          <m:t>=1,</m:t>
+        </m:r>
+        <m:r>
+          <m:rPr>
+            <m:sty m:val="p"/>
+          </m:rPr>
+          <w:rPr>
+            <w:rFonts w:ascii="Cambria Math" w:hAnsi="Cambria Math"/>
+          </w:rPr>
+          <m:t>n(1) = 2, n(2) =4</m:t>
+        </m:r>
+      </m:oMath>
+      <w:r>
+        <w:t xml:space="preserve"> </w:t>
+      </w:r>
+    </w:p>
+    <w:p>
+      <w:pPr>
+        <w:spacing w:after="0"/>
+      </w:pPr>
+      <m:oMathPara>
+        <m:oMath>
+          <m:r>
+            <w:rPr>
+              <w:rFonts w:ascii="Cambria Math" w:hAnsi="Cambria Math"/>
+            </w:rPr>
+            <m:t>hence, we got→n</m:t>
+          </m:r>
+          <m:d>
+            <m:dPr>
+              <m:ctrlPr>
+                <w:rPr>
+                  <w:rFonts w:ascii="Cambria Math" w:hAnsi="Cambria Math"/>
+                  <w:i/>
+                </w:rPr>
+              </m:ctrlPr>
+            </m:dPr>
+            <m:e>
+              <m:r>
+                <w:rPr>
+                  <w:rFonts w:ascii="Cambria Math" w:hAnsi="Cambria Math"/>
+                </w:rPr>
+                <m:t>4</m:t>
+              </m:r>
+            </m:e>
+          </m:d>
+          <m:r>
+            <w:rPr>
+              <w:rFonts w:ascii="Cambria Math" w:hAnsi="Cambria Math"/>
+            </w:rPr>
+            <m:t>=7+4+1=12</m:t>
+          </m:r>
+        </m:oMath>
+      </m:oMathPara>
+    </w:p>
+    <w:p>
+      <w:pPr>
+        <w:spacing w:after="0"/>
+      </w:pPr>
+      <w:r>
+        <w:t>And</w:t>
+      </w:r>
+      <w:r>
+        <w:t xml:space="preserve"> we can say that there is no AVL tree, where h=4 and n=11</w:t>
+      </w:r>
+    </w:p>
+    <w:p>
+      <w:pPr>
+        <w:spacing w:after="0"/>
+      </w:pPr>
+    </w:p>
+    <w:p>
+      <w:pPr>
+        <w:spacing w:after="0"/>
+      </w:pPr>
+    </w:p>
+    <w:p>
+      <w:pPr>
+        <w:spacing w:after="0"/>
+      </w:pPr>
     </w:p>
     <w:p>
       <w:pPr>
         <w:pStyle w:val="Heading1"/>
+        <w:spacing w:before="0" w:after="0"/>
+        <w:rPr>
+          <w:rStyle w:val="Heading1Char"/>
+        </w:rPr>
+      </w:pPr>
+      <w:r>
+        <w:rPr>
+          <w:rStyle w:val="Heading1Char"/>
+        </w:rPr>
+        <w:lastRenderedPageBreak/>
+        <w:t>Q</w:t>
+      </w:r>
+      <w:r>
+        <w:rPr>
+          <w:rStyle w:val="Heading1Char"/>
+        </w:rPr>
+        <w:t>5</w:t>
+      </w:r>
+      <w:r>
+        <w:rPr>
+          <w:rStyle w:val="Heading1Char"/>
+        </w:rPr>
+        <w:t>.</w:t>
+      </w:r>
+    </w:p>
+    <w:p>
+      <w:pPr>
         <w:spacing w:after="0"/>
+      </w:pPr>
+      <w:r>
+        <w:rPr>
+          <w:u w:val="single"/>
+        </w:rPr>
+        <w:t>Tree A</w:t>
+      </w:r>
+      <w:r>
+        <w:t xml:space="preserve"> – This tree is not a BST since we have “2” on the tree’s RHS, where the root is 6. Since the tree is not a BST, it is not an AVL (AVL is a BST special case) hence no rotation will fix it and it’s a lost case. RIP.</w:t>
+      </w:r>
+    </w:p>
+    <w:p>
+      <w:pPr>
+        <w:spacing w:after="0"/>
+      </w:pPr>
+      <w:r>
+        <w:rPr>
+          <w:u w:val="single"/>
+        </w:rPr>
+        <w:t>Tree B</w:t>
+      </w:r>
+      <w:r>
+        <w:t xml:space="preserve"> </w:t>
+      </w:r>
+      <w:r>
+        <w:t>–</w:t>
+      </w:r>
+      <w:r>
+        <w:t xml:space="preserve"> </w:t>
+      </w:r>
+      <w:r>
+        <w:t>This tree is a valid AVL hence a valid BST. Legendary.</w:t>
+      </w:r>
+    </w:p>
+    <w:p>
+      <w:pPr>
+        <w:spacing w:after="0"/>
+      </w:pPr>
+      <w:r>
+        <w:rPr>
+          <w:u w:val="single"/>
+        </w:rPr>
+        <w:t>Tree C</w:t>
+      </w:r>
+      <w:r>
+        <w:t xml:space="preserve"> – This tree is a valid BST yet not valid AVL.</w:t>
+      </w:r>
+    </w:p>
+    <w:p>
+      <w:pPr>
+        <w:spacing w:after="0"/>
+        <w:ind w:left="1440"/>
+      </w:pPr>
+      <w:r>
+        <w:t>We can see that “6” BF (balance factor) is 2, while he has no right child but has a grand-child on the left.</w:t>
+      </w:r>
+    </w:p>
+    <w:p>
+      <w:pPr>
+        <w:spacing w:after="0"/>
+        <w:ind w:left="1440"/>
+      </w:pPr>
+      <w:r>
+        <w:t xml:space="preserve">We can perform </w:t>
+      </w:r>
+      <w:r>
+        <w:t>a rotation over nodes “6” and “5” in order to restore the height property.</w:t>
+      </w:r>
+    </w:p>
+    <w:p>
+      <w:pPr>
+        <w:spacing w:after="0"/>
+      </w:pPr>
+      <w:r>
+        <w:rPr>
+          <w:u w:val="single"/>
+        </w:rPr>
+        <w:t>Tree D</w:t>
+      </w:r>
+      <w:r>
+        <w:t xml:space="preserve"> </w:t>
+      </w:r>
+      <w:r>
+        <w:t>– This tree is a valid BST yet not valid AVL.</w:t>
+      </w:r>
+    </w:p>
+    <w:p>
+      <w:pPr>
+        <w:spacing w:after="0"/>
+      </w:pPr>
+      <w:r>
+        <w:tab/>
+        <w:t>Like Tree C, we differ in BF by more than one, hence we violet the AVL property.</w:t>
+      </w:r>
+    </w:p>
+    <w:p>
+      <w:pPr>
+        <w:spacing w:after="0"/>
+        <w:ind w:left="1440"/>
+      </w:pPr>
+      <w:r>
+        <w:t xml:space="preserve">In order to achieve that we can perform two rotations on the tree’s LHS (4-1-3) and one rotation on the RHS (9-8-7). Performing these three actions will yield </w:t>
+      </w:r>
+      <w:r>
+        <w:t>valid AVL tree.</w:t>
+      </w:r>
+    </w:p>
+    <w:p>
+      <w:pPr>
+        <w:pStyle w:val="Heading1"/>
+        <w:spacing w:before="0" w:after="0"/>
+        <w:rPr>
+          <w:rStyle w:val="Heading1Char"/>
+        </w:rPr>
+      </w:pPr>
+      <w:r>
+        <w:rPr>
+          <w:rStyle w:val="Heading1Char"/>
+        </w:rPr>
+        <w:lastRenderedPageBreak/>
+        <w:t>Q</w:t>
+      </w:r>
+      <w:r>
+        <w:rPr>
+          <w:rStyle w:val="Heading1Char"/>
+        </w:rPr>
+        <w:t>6</w:t>
+      </w:r>
+      <w:r>
+        <w:rPr>
+          <w:rStyle w:val="Heading1Char"/>
+        </w:rPr>
+        <w:t>.</w:t>
+      </w:r>
+    </w:p>
+    <w:p>
+      <w:pPr>
+        <w:spacing w:after="0"/>
+        <w:ind w:left="1440"/>
+      </w:pPr>
+      <w:r>
+        <w:rPr>
+          <w:noProof/>
+          <w:lang w:eastAsia="en-US" w:bidi="he-IL"/>
+        </w:rPr>
+        <w:drawing>
+          <wp:inline distT="0" distB="0" distL="0" distR="0" wp14:anchorId="5A53DBEF" wp14:editId="06F3C17A">
+            <wp:extent cx="4943475" cy="3914775"/>
+            <wp:effectExtent l="0" t="0" r="9525" b="9525"/>
+            <wp:docPr id="6" name="Picture 6"/>
+            <wp:cNvGraphicFramePr>
+              <a:graphicFrameLocks xmlns:a="http://schemas.openxmlformats.org/drawingml/2006/main" noChangeAspect="1"/>
+            </wp:cNvGraphicFramePr>
+            <a:graphic xmlns:a="http://schemas.openxmlformats.org/drawingml/2006/main">
+              <a:graphicData uri="http://schemas.openxmlformats.org/drawingml/2006/picture">
+                <pic:pic xmlns:pic="http://schemas.openxmlformats.org/drawingml/2006/picture">
+                  <pic:nvPicPr>
+                    <pic:cNvPr id="1" name=""/>
+                    <pic:cNvPicPr/>
+                  </pic:nvPicPr>
+                  <pic:blipFill>
+                    <a:blip r:embed="rId12"/>
+                    <a:stretch>
+                      <a:fillRect/>
+                    </a:stretch>
+                  </pic:blipFill>
+                  <pic:spPr>
+                    <a:xfrm>
+                      <a:off x="0" y="0"/>
+                      <a:ext cx="4943475" cy="3914775"/>
+                    </a:xfrm>
+                    <a:prstGeom prst="rect">
+                      <a:avLst/>
+                    </a:prstGeom>
+                  </pic:spPr>
+                </pic:pic>
+              </a:graphicData>
+            </a:graphic>
+          </wp:inline>
+        </w:drawing>
+      </w:r>
+    </w:p>
+    <w:p>
+      <w:pPr>
+        <w:spacing w:after="0"/>
+        <w:ind w:left="1440"/>
+      </w:pPr>
+      <w:r>
+        <w:t xml:space="preserve">We “touch” each array element with </w:t>
+      </w:r>
+      <w:proofErr w:type="gramStart"/>
+      <w:r>
+        <w:t>O(</w:t>
+      </w:r>
+      <w:proofErr w:type="gramEnd"/>
+      <w:r>
+        <w:t xml:space="preserve">1) and we perform that action n times, hence </w:t>
+      </w:r>
+      <w:bookmarkStart w:id="0" w:name="_GoBack"/>
+      <w:bookmarkEnd w:id="0"/>
+      <w:r>
+        <w:t>we performed the BST construction using O(n) runtime complexity.</w:t>
+      </w:r>
+    </w:p>
+    <w:p>
+      <w:pPr>
+        <w:pStyle w:val="Heading1"/>
+        <w:spacing w:before="0" w:after="0"/>
         <w:rPr>
           <w:rStyle w:val="Heading1Char"/>
         </w:rPr>
@@ -516,6 +1276,16 @@
       <w:pPr>
         <w:spacing w:after="0"/>
       </w:pPr>
+    </w:p>
+    <w:p>
+      <w:pPr>
+        <w:spacing w:after="0"/>
+      </w:pPr>
+    </w:p>
+    <w:p>
+      <w:pPr>
+        <w:spacing w:after="0"/>
+      </w:pPr>
       <w:r>
         <w:rPr>
           <w:noProof/>
@@ -524,7 +1294,7 @@
         <mc:AlternateContent>
           <mc:Choice Requires="wps">
             <w:drawing>
-              <wp:anchor distT="0" distB="0" distL="114300" distR="114300" simplePos="0" relativeHeight="251659264" behindDoc="0" locked="0" layoutInCell="1" allowOverlap="1" wp14:anchorId="08C5D896" wp14:editId="2912A632">
+              <wp:anchor distT="0" distB="0" distL="114300" distR="114300" simplePos="0" relativeHeight="251659264" behindDoc="0" locked="0" layoutInCell="1" allowOverlap="1" wp14:anchorId="4572803F" wp14:editId="54AEBF43">
                 <wp:simplePos x="0" y="0"/>
                 <wp:positionH relativeFrom="column">
                   <wp:posOffset>647700</wp:posOffset>
@@ -656,7 +1426,7 @@
           </mc:Choice>
           <mc:Fallback>
             <w:pict>
-              <v:roundrect w14:anchorId="08C5D896" id="Rounded Rectangle 4" o:spid="_x0000_s1026" style="position:absolute;left:0;text-align:left;margin-left:51pt;margin-top:10.3pt;width:368.4pt;height:125.4pt;z-index:251659264;visibility:visible;mso-wrap-style:square;mso-width-percent:0;mso-height-percent:0;mso-wrap-distance-left:9pt;mso-wrap-distance-top:0;mso-wrap-distance-right:9pt;mso-wrap-distance-bottom:0;mso-position-horizontal:absolute;mso-position-horizontal-relative:text;mso-position-vertical:absolute;mso-position-vertical-relative:text;mso-width-percent:0;mso-height-percent:0;mso-width-relative:margin;mso-height-relative:margin;v-text-anchor:middle" arcsize="10923f" o:gfxdata="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" fillcolor="white [3201]" strokecolor="black [3200]" strokeweight="1pt">
+              <v:roundrect w14:anchorId="4572803F" id="Rounded Rectangle 4" o:spid="_x0000_s1026" style="position:absolute;left:0;text-align:left;margin-left:51pt;margin-top:10.3pt;width:368.4pt;height:125.4pt;z-index:251659264;visibility:visible;mso-wrap-style:square;mso-width-percent:0;mso-height-percent:0;mso-wrap-distance-left:9pt;mso-wrap-distance-top:0;mso-wrap-distance-right:9pt;mso-wrap-distance-bottom:0;mso-position-horizontal:absolute;mso-position-horizontal-relative:text;mso-position-vertical:absolute;mso-position-vertical-relative:text;mso-width-percent:0;mso-height-percent:0;mso-width-relative:margin;mso-height-relative:margin;v-text-anchor:middle" arcsize="10923f" o:gfxdata="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" fillcolor="white [3201]" strokecolor="black [3200]" strokeweight="1pt">
                 <v:stroke joinstyle="miter"/>
                 <v:shadow on="t" color="black" offset=".61858mm,1.2683mm"/>
                 <v:textbox>
@@ -1187,7 +1957,11 @@
               <w:ind w:left="0"/>
             </w:pPr>
             <w:r>
-              <w:t xml:space="preserve">Given a person, X, return another person, Y, that was born in the same month and year as X, if one exits. </w:t>
+              <w:t xml:space="preserve">Given a person, X, return another person, Y, that was </w:t>
+            </w:r>
+            <w:r>
+              <w:lastRenderedPageBreak/>
+              <w:t xml:space="preserve">born in the same month and year as X, if one exits. </w:t>
             </w:r>
           </w:p>
         </w:tc>
@@ -1200,7 +1974,12 @@
               <w:ind w:left="0"/>
             </w:pPr>
             <w:r>
-              <w:t>Search the tree for a corresponding interval according to regular interval tree properties.</w:t>
+              <w:lastRenderedPageBreak/>
+              <w:t xml:space="preserve">Search the tree for a corresponding interval according </w:t>
+            </w:r>
+            <w:r>
+              <w:lastRenderedPageBreak/>
+              <w:t>to regular interval tree properties.</w:t>
             </w:r>
           </w:p>
         </w:tc>
@@ -1220,6 +1999,7 @@
                 <w:szCs w:val="21"/>
                 <w:shd w:val="clear" w:color="auto" w:fill="FFFFFF"/>
               </w:rPr>
+              <w:lastRenderedPageBreak/>
               <w:t>O(log</w:t>
             </w:r>
             <w:r>
@@ -1268,6 +2048,7 @@
               <w:ind w:left="0"/>
             </w:pPr>
             <w:r>
+              <w:lastRenderedPageBreak/>
               <w:t xml:space="preserve">Give the name of the person that was born first </w:t>
             </w:r>
           </w:p>
@@ -1291,11 +2072,7 @@
               <w:t>Cormen</w:t>
             </w:r>
             <w:r>
-              <w:t xml:space="preserve">’s </w:t>
-            </w:r>
-            <w:r>
-              <w:lastRenderedPageBreak/>
-              <w:t>specification) we should return the name of the left most child.</w:t>
+              <w:t>’s specification) we should return the name of the left most child.</w:t>
             </w:r>
           </w:p>
         </w:tc>
@@ -1315,7 +2092,6 @@
                 <w:szCs w:val="21"/>
                 <w:shd w:val="clear" w:color="auto" w:fill="FFFFFF"/>
               </w:rPr>
-              <w:lastRenderedPageBreak/>
               <w:t>O(log</w:t>
             </w:r>
             <w:r>
@@ -1364,7 +2140,6 @@
               <w:ind w:left="0"/>
             </w:pPr>
             <w:r>
-              <w:lastRenderedPageBreak/>
               <w:t>Give the name of the person that passed away last</w:t>
             </w:r>
           </w:p>
@@ -1446,57 +2221,15 @@
     </w:tbl>
     <w:p>
       <w:pPr>
-        <w:spacing w:after="0"/>
-        <w:ind w:left="0"/>
-      </w:pPr>
-    </w:p>
-    <w:p>
-      <w:pPr>
-        <w:spacing w:after="0"/>
-        <w:ind w:left="0"/>
-      </w:pPr>
-    </w:p>
-    <w:p>
-      <w:pPr>
-        <w:spacing w:after="0"/>
-        <w:ind w:left="0"/>
-      </w:pPr>
-    </w:p>
-    <w:p>
-      <w:pPr>
-        <w:spacing w:after="0"/>
-        <w:ind w:left="0"/>
-      </w:pPr>
-    </w:p>
-    <w:p>
-      <w:pPr>
-        <w:spacing w:after="0"/>
-        <w:ind w:left="0"/>
-      </w:pPr>
-    </w:p>
-    <w:p>
-      <w:pPr>
-        <w:spacing w:after="0"/>
-        <w:ind w:left="0"/>
-      </w:pPr>
-    </w:p>
-    <w:p>
-      <w:pPr>
-        <w:spacing w:after="0"/>
-        <w:ind w:left="0"/>
-      </w:pPr>
-    </w:p>
-    <w:p>
-      <w:pPr>
-        <w:spacing w:after="0"/>
-        <w:ind w:left="0"/>
-      </w:pPr>
-    </w:p>
-    <w:p>
-      <w:pPr>
         <w:pStyle w:val="Heading3"/>
         <w:jc w:val="left"/>
       </w:pPr>
+    </w:p>
+    <w:p>
+      <w:pPr>
+        <w:pStyle w:val="Heading3"/>
+        <w:jc w:val="left"/>
+      </w:pPr>
       <w:r>
         <w:t>B</w:t>
       </w:r>
@@ -1505,6 +2238,9 @@
       </w:r>
     </w:p>
     <w:p>
+      <w:pPr>
+        <w:spacing w:after="0"/>
+      </w:pPr>
       <w:r>
         <w:t xml:space="preserve">In order to insert </w:t>
       </w:r>
@@ -1513,11 +2249,17 @@
       </w:r>
     </w:p>
     <w:p>
+      <w:pPr>
+        <w:spacing w:after="0"/>
+      </w:pPr>
       <w:r>
         <w:t>Add a field to each node in the following format:</w:t>
       </w:r>
     </w:p>
     <w:p>
+      <w:pPr>
+        <w:spacing w:after="0"/>
+      </w:pPr>
       <w:r>
         <w:t>(4 digits for year, 2 for day and month)</w:t>
       </w:r>
@@ -1753,6 +2495,9 @@
       </w:tr>
     </w:tbl>
     <w:p>
+      <w:pPr>
+        <w:spacing w:after="0"/>
+      </w:pPr>
       <w:r>
         <w:t xml:space="preserve">Insert the nodes into temporary array, and sort them via </w:t>
       </w:r>
@@ -1764,7 +2509,15 @@
         <w:t>Radix</w:t>
       </w:r>
       <w:r>
-        <w:t xml:space="preserve"> ( O(n) + O(8n) </w:t>
+        <w:t xml:space="preserve"> </w:t>
+      </w:r>
+      <w:proofErr w:type="gramStart"/>
+      <w:r>
+        <w:t>( O</w:t>
+      </w:r>
+      <w:proofErr w:type="gramEnd"/>
+      <w:r>
+        <w:t xml:space="preserve">(n) + O(8n) </w:t>
       </w:r>
       <m:oMath>
         <m:r>
@@ -1779,28 +2532,41 @@
       </w:r>
     </w:p>
     <w:p>
+      <w:pPr>
+        <w:spacing w:after="0"/>
+      </w:pPr>
       <w:r>
         <w:t>Now, since we know we are dealing with a tree graph, we can use post-order traversal (DFS) in order to insert the nodes to the tree.</w:t>
       </w:r>
     </w:p>
     <w:p>
+      <w:pPr>
+        <w:spacing w:after="0"/>
+      </w:pPr>
       <w:r>
         <w:t xml:space="preserve">The DFS is blocked by </w:t>
       </w:r>
+      <w:proofErr w:type="gramStart"/>
       <w:r>
         <w:t>O(</w:t>
       </w:r>
+      <w:proofErr w:type="gramEnd"/>
       <w:r>
         <w:t xml:space="preserve">m) where m is the edges in the graph. </w:t>
       </w:r>
     </w:p>
     <w:p>
-      <w:r>
-        <w:lastRenderedPageBreak/>
+      <w:pPr>
+        <w:spacing w:after="0"/>
+      </w:pPr>
+      <w:r>
         <w:t>Edges in tree graph are known to be n-1, hence we have</w:t>
       </w:r>
     </w:p>
     <w:p>
+      <w:pPr>
+        <w:spacing w:after="0"/>
+      </w:pPr>
       <m:oMathPara>
         <m:oMath>
           <m:r>
@@ -1879,8 +2645,19 @@
       </m:oMathPara>
     </w:p>
     <w:p>
-      <w:r>
-        <w:t>So we’ve concluded this in worst-case time complexity of O(n).</w:t>
+      <w:pPr>
+        <w:spacing w:after="0"/>
+      </w:pPr>
+      <w:r>
+        <w:t xml:space="preserve">So we’ve concluded this in worst-case time complexity of </w:t>
+      </w:r>
+      <w:proofErr w:type="gramStart"/>
+      <w:r>
+        <w:t>O(</w:t>
+      </w:r>
+      <w:proofErr w:type="gramEnd"/>
+      <w:r>
+        <w:t>n).</w:t>
       </w:r>
     </w:p>
     <w:p>
@@ -1890,8 +2667,8 @@
       </w:pPr>
     </w:p>
     <w:sectPr>
-      <w:footerReference w:type="default" r:id="rId12"/>
-      <w:footerReference w:type="first" r:id="rId13"/>
+      <w:footerReference w:type="default" r:id="rId13"/>
+      <w:footerReference w:type="first" r:id="rId14"/>
       <w:pgSz w:w="12240" w:h="15840"/>
       <w:pgMar w:top="1440" w:right="1440" w:bottom="1440" w:left="1440" w:header="720" w:footer="720" w:gutter="0"/>
       <w:pgNumType w:start="1"/>
@@ -1935,7 +2712,7 @@
     </w:pPr>
     <w:sdt>
       <w:sdtPr>
-        <w:id w:val="1886218888"/>
+        <w:id w:val="-186904877"/>
         <w:placeholder>
           <w:docPart w:val="5530EA20DC454BD2A303F606954213E6"/>
         </w:placeholder>
@@ -1955,7 +2732,7 @@
     </w:r>
     <w:sdt>
       <w:sdtPr>
-        <w:id w:val="1093213628"/>
+        <w:id w:val="148633967"/>
         <w:placeholder>
           <w:docPart w:val="5530EA20DC454BD2A303F606954213E6"/>
         </w:placeholder>
@@ -1975,7 +2752,7 @@
     </w:r>
     <w:sdt>
       <w:sdtPr>
-        <w:id w:val="104471551"/>
+        <w:id w:val="-1859491987"/>
         <w:placeholder>
           <w:docPart w:val="5530EA20DC454BD2A303F606954213E6"/>
         </w:placeholder>
@@ -2112,7 +2889,7 @@
             <w:rPr>
               <w:noProof/>
             </w:rPr>
-            <w:t>2</w:t>
+            <w:t>6</w:t>
           </w:r>
           <w:r>
             <w:fldChar w:fldCharType="end"/>
@@ -2133,7 +2910,7 @@
             <w:rPr>
               <w:noProof/>
             </w:rPr>
-            <w:t>5</w:t>
+            <w:t>6</w:t>
           </w:r>
           <w:r>
             <w:rPr>
@@ -2254,7 +3031,7 @@
       <w:rPr>
         <w:noProof/>
       </w:rPr>
-      <w:t>3</w:t>
+      <w:t>7</w:t>
     </w:r>
     <w:r>
       <w:rPr>
@@ -3668,8 +4445,8 @@
   </w:compat>
   <w:rsids>
     <w:rsidRoot w:val="007B2914"/>
+    <w:rsid w:val="002937E1"/>
     <w:rsid w:val="007B2914"/>
-    <w:rsid w:val="00C413D7"/>
   </w:rsids>
   <m:mathPr>
     <m:mathFont m:val="Cambria Math"/>
@@ -4570,7 +5347,7 @@
 </file>
 
 <file path=customXml/itemProps2.xml><?xml version="1.0" encoding="utf-8"?>
-<ds:datastoreItem xmlns:ds="http://schemas.openxmlformats.org/officeDocument/2006/customXml" ds:itemID="{EAF11911-5DE3-4B69-B629-51777EFE372A}">
+<ds:datastoreItem xmlns:ds="http://schemas.openxmlformats.org/officeDocument/2006/customXml" ds:itemID="{14E2BD72-1134-426D-BD39-F0CBAA9A8E24}">
   <ds:schemaRefs>
     <ds:schemaRef ds:uri="http://schemas.openxmlformats.org/officeDocument/2006/bibliography"/>
   </ds:schemaRefs>

</xml_diff>